<commit_message>
working on math lab
</commit_message>
<xml_diff>
--- a/wk02/lab02_test01review.docx
+++ b/wk02/lab02_test01review.docx
@@ -17,25 +17,254 @@
       <w:r>
         <w:t>01)</w:t>
       </w:r>
+      <w:r>
+        <w:t xml:space="preserve"> </w:t>
+      </w:r>
+      <w:r>
+        <w:t>x = -1</w:t>
+      </w:r>
     </w:p>
     <w:p>
       <w:r>
         <w:t>06)</w:t>
       </w:r>
+      <w:r>
+        <w:t xml:space="preserve"> </w:t>
+      </w:r>
+      <m:oMath>
+        <m:r>
+          <w:rPr>
+            <w:rFonts w:ascii="Cambria Math" w:hAnsi="Cambria Math"/>
+          </w:rPr>
+          <m:t>x=</m:t>
+        </m:r>
+        <m:f>
+          <m:fPr>
+            <m:ctrlPr>
+              <w:rPr>
+                <w:rFonts w:ascii="Cambria Math" w:hAnsi="Cambria Math"/>
+                <w:i/>
+              </w:rPr>
+            </m:ctrlPr>
+          </m:fPr>
+          <m:num>
+            <m:r>
+              <w:rPr>
+                <w:rFonts w:ascii="Cambria Math" w:hAnsi="Cambria Math"/>
+              </w:rPr>
+              <m:t>I</m:t>
+            </m:r>
+          </m:num>
+          <m:den>
+            <m:r>
+              <w:rPr>
+                <w:rFonts w:ascii="Cambria Math" w:hAnsi="Cambria Math"/>
+              </w:rPr>
+              <m:t>3</m:t>
+            </m:r>
+          </m:den>
+        </m:f>
+        <m:r>
+          <w:rPr>
+            <w:rFonts w:ascii="Cambria Math" w:hAnsi="Cambria Math"/>
+          </w:rPr>
+          <m:t>-</m:t>
+        </m:r>
+        <m:f>
+          <m:fPr>
+            <m:ctrlPr>
+              <w:rPr>
+                <w:rFonts w:ascii="Cambria Math" w:hAnsi="Cambria Math"/>
+                <w:i/>
+              </w:rPr>
+            </m:ctrlPr>
+          </m:fPr>
+          <m:num>
+            <m:r>
+              <w:rPr>
+                <w:rFonts w:ascii="Cambria Math" w:hAnsi="Cambria Math"/>
+              </w:rPr>
+              <m:t>5</m:t>
+            </m:r>
+            <m:rad>
+              <m:radPr>
+                <m:degHide m:val="1"/>
+                <m:ctrlPr>
+                  <w:rPr>
+                    <w:rFonts w:ascii="Cambria Math" w:hAnsi="Cambria Math"/>
+                    <w:i/>
+                  </w:rPr>
+                </m:ctrlPr>
+              </m:radPr>
+              <m:deg/>
+              <m:e>
+                <m:r>
+                  <w:rPr>
+                    <w:rFonts w:ascii="Cambria Math" w:hAnsi="Cambria Math"/>
+                  </w:rPr>
+                  <m:t>3</m:t>
+                </m:r>
+              </m:e>
+            </m:rad>
+          </m:num>
+          <m:den>
+            <m:r>
+              <w:rPr>
+                <w:rFonts w:ascii="Cambria Math" w:hAnsi="Cambria Math"/>
+              </w:rPr>
+              <m:t>3</m:t>
+            </m:r>
+          </m:den>
+        </m:f>
+        <m:r>
+          <w:rPr>
+            <w:rFonts w:ascii="Cambria Math" w:hAnsi="Cambria Math"/>
+          </w:rPr>
+          <m:t>,</m:t>
+        </m:r>
+        <m:r>
+          <w:rPr>
+            <w:rFonts w:ascii="Cambria Math" w:hAnsi="Cambria Math"/>
+          </w:rPr>
+          <m:t xml:space="preserve"> </m:t>
+        </m:r>
+        <m:r>
+          <w:rPr>
+            <w:rFonts w:ascii="Cambria Math" w:hAnsi="Cambria Math"/>
+          </w:rPr>
+          <m:t xml:space="preserve"> </m:t>
+        </m:r>
+        <m:f>
+          <m:fPr>
+            <m:ctrlPr>
+              <w:rPr>
+                <w:rFonts w:ascii="Cambria Math" w:hAnsi="Cambria Math"/>
+                <w:i/>
+              </w:rPr>
+            </m:ctrlPr>
+          </m:fPr>
+          <m:num>
+            <m:r>
+              <w:rPr>
+                <w:rFonts w:ascii="Cambria Math" w:hAnsi="Cambria Math"/>
+              </w:rPr>
+              <m:t>1</m:t>
+            </m:r>
+          </m:num>
+          <m:den>
+            <m:r>
+              <w:rPr>
+                <w:rFonts w:ascii="Cambria Math" w:hAnsi="Cambria Math"/>
+              </w:rPr>
+              <m:t>3</m:t>
+            </m:r>
+          </m:den>
+        </m:f>
+        <m:r>
+          <w:rPr>
+            <w:rFonts w:ascii="Cambria Math" w:hAnsi="Cambria Math"/>
+          </w:rPr>
+          <m:t>+</m:t>
+        </m:r>
+        <m:f>
+          <m:fPr>
+            <m:ctrlPr>
+              <w:rPr>
+                <w:rFonts w:ascii="Cambria Math" w:hAnsi="Cambria Math"/>
+                <w:i/>
+              </w:rPr>
+            </m:ctrlPr>
+          </m:fPr>
+          <m:num>
+            <m:r>
+              <w:rPr>
+                <w:rFonts w:ascii="Cambria Math" w:hAnsi="Cambria Math"/>
+              </w:rPr>
+              <m:t>5</m:t>
+            </m:r>
+            <m:rad>
+              <m:radPr>
+                <m:degHide m:val="1"/>
+                <m:ctrlPr>
+                  <w:rPr>
+                    <w:rFonts w:ascii="Cambria Math" w:hAnsi="Cambria Math"/>
+                    <w:i/>
+                  </w:rPr>
+                </m:ctrlPr>
+              </m:radPr>
+              <m:deg/>
+              <m:e>
+                <m:r>
+                  <w:rPr>
+                    <w:rFonts w:ascii="Cambria Math" w:hAnsi="Cambria Math"/>
+                  </w:rPr>
+                  <m:t>3</m:t>
+                </m:r>
+              </m:e>
+            </m:rad>
+          </m:num>
+          <m:den>
+            <m:r>
+              <w:rPr>
+                <w:rFonts w:ascii="Cambria Math" w:hAnsi="Cambria Math"/>
+              </w:rPr>
+              <m:t>3</m:t>
+            </m:r>
+          </m:den>
+        </m:f>
+      </m:oMath>
     </w:p>
     <w:p>
       <w:r>
         <w:t>10)</w:t>
       </w:r>
+      <w:r>
+        <w:t xml:space="preserve"> </w:t>
+      </w:r>
+      <w:r>
+        <w:t>x = -</w:t>
+      </w:r>
+      <w:r>
+        <w:t>1</w:t>
+      </w:r>
+      <w:r>
+        <w:t xml:space="preserve">, </w:t>
+      </w:r>
+      <w:r>
+        <w:t>1</w:t>
+      </w:r>
+      <w:r>
+        <w:t>, 4</w:t>
+      </w:r>
     </w:p>
     <w:p>
       <w:r>
         <w:t>11)</w:t>
       </w:r>
+      <w:r>
+        <w:t xml:space="preserve"> x = 7</w:t>
+      </w:r>
     </w:p>
     <w:p>
       <w:r>
         <w:t>20)</w:t>
+      </w:r>
+      <w:r>
+        <w:t xml:space="preserve"> (-</w:t>
+      </w:r>
+      <w:proofErr w:type="gramStart"/>
+      <w:r>
+        <w:rPr>
+          <w:rFonts w:ascii="Cambria Math" w:hAnsi="Cambria Math"/>
+        </w:rPr>
+        <w:t>∞</w:t>
+      </w:r>
+      <w:r>
+        <w:t xml:space="preserve"> ,</w:t>
+      </w:r>
+      <w:proofErr w:type="gramEnd"/>
+      <w:r>
+        <w:t xml:space="preserve"> 12]</w:t>
       </w:r>
     </w:p>
     <w:p>
@@ -457,7 +686,6 @@
   <w:style w:type="character" w:default="1" w:styleId="DefaultParagraphFont">
     <w:name w:val="Default Paragraph Font"/>
     <w:uiPriority w:val="1"/>
-    <w:semiHidden/>
     <w:unhideWhenUsed/>
   </w:style>
   <w:style w:type="table" w:default="1" w:styleId="TableNormal">

</xml_diff>

<commit_message>
completed math lab work
</commit_message>
<xml_diff>
--- a/wk02/lab02_test01review.docx
+++ b/wk02/lab02_test01review.docx
@@ -244,6 +244,9 @@
       <w:r>
         <w:t xml:space="preserve"> x = 7</w:t>
       </w:r>
+      <w:r>
+        <w:t>;  (x = 4 is extraneous)</w:t>
+      </w:r>
     </w:p>
     <w:p>
       <w:r>
@@ -252,7 +255,6 @@
       <w:r>
         <w:t xml:space="preserve"> (-</w:t>
       </w:r>
-      <w:proofErr w:type="gramStart"/>
       <w:r>
         <w:rPr>
           <w:rFonts w:ascii="Cambria Math" w:hAnsi="Cambria Math"/>
@@ -260,16 +262,15 @@
         <w:t>∞</w:t>
       </w:r>
       <w:r>
-        <w:t xml:space="preserve"> ,</w:t>
-      </w:r>
-      <w:proofErr w:type="gramEnd"/>
-      <w:r>
-        <w:t xml:space="preserve"> 12]</w:t>
+        <w:t xml:space="preserve"> , 12]</w:t>
       </w:r>
     </w:p>
     <w:p>
       <w:r>
         <w:t>26)</w:t>
+      </w:r>
+      <w:r>
+        <w:t xml:space="preserve"> [-1, 5]</w:t>
       </w:r>
     </w:p>
     <w:sectPr>

</xml_diff>